<commit_message>
documentation about application queue of comolm not beloging to the mains 32 max by default but as an extra queue (there existed already others like comigs i think...)
</commit_message>
<xml_diff>
--- a/Transactions - Stream/COMOLM do sistema Millennium.docx
+++ b/Transactions - Stream/COMOLM do sistema Millennium.docx
@@ -119,7 +119,13 @@
         <w:t xml:space="preserve"> na estrutura QUECOM</w:t>
       </w:r>
       <w:r>
-        <w:t xml:space="preserve"> para o COMIGS </w:t>
+        <w:t xml:space="preserve"> para o COM</w:t>
+      </w:r>
+      <w:r>
+        <w:t>OLM</w:t>
+      </w:r>
+      <w:r>
+        <w:t xml:space="preserve"> </w:t>
       </w:r>
       <w:r>
         <w:t xml:space="preserve">com o nome </w:t>
@@ -134,13 +140,7 @@
         <w:rPr>
           <w:i/>
         </w:rPr>
-        <w:t>IGSQ</w:t>
-      </w:r>
-      <w:r>
-        <w:rPr>
-          <w:i/>
-        </w:rPr>
-        <w:t>UE</w:t>
+        <w:t>OLMQUE</w:t>
       </w:r>
     </w:p>
     <w:tbl>
@@ -223,7 +223,16 @@
                 <w:sz w:val="18"/>
                 <w:szCs w:val="18"/>
               </w:rPr>
-              <w:t>INTEGER*4 COMIGSQUE</w:t>
+              <w:t>INTEGER*4 COM</w:t>
+            </w:r>
+            <w:r>
+              <w:rPr>
+                <w:b/>
+                <w:color w:val="00B050"/>
+                <w:sz w:val="18"/>
+                <w:szCs w:val="18"/>
+              </w:rPr>
+              <w:t>OLMQUE</w:t>
             </w:r>
           </w:p>
           <w:p>
@@ -239,23 +248,7 @@
                 <w:sz w:val="18"/>
                 <w:szCs w:val="18"/>
               </w:rPr>
-              <w:t>COMMON/QUECOM</w:t>
-            </w:r>
-            <w:proofErr w:type="gramStart"/>
-            <w:r>
-              <w:rPr>
-                <w:sz w:val="18"/>
-                <w:szCs w:val="18"/>
-              </w:rPr>
-              <w:t>/  QUETAB</w:t>
-            </w:r>
-            <w:proofErr w:type="gramEnd"/>
-            <w:r>
-              <w:rPr>
-                <w:sz w:val="18"/>
-                <w:szCs w:val="18"/>
-              </w:rPr>
-              <w:t>(NUMPRO +QHEDSZ,NUMAPPQUE),</w:t>
+              <w:t>COMMON/QUECOM/  QUETAB(NUMPRO +QHEDSZ,NUMAPPQUE),</w:t>
             </w:r>
           </w:p>
           <w:p>
@@ -372,21 +365,12 @@
                 <w:szCs w:val="18"/>
               </w:rPr>
             </w:pPr>
-            <w:proofErr w:type="gramStart"/>
-            <w:r>
-              <w:rPr>
-                <w:sz w:val="18"/>
-                <w:szCs w:val="18"/>
-              </w:rPr>
-              <w:t>C    Redefinir</w:t>
-            </w:r>
-            <w:proofErr w:type="gramEnd"/>
-            <w:r>
-              <w:rPr>
-                <w:sz w:val="18"/>
-                <w:szCs w:val="18"/>
-              </w:rPr>
-              <w:t xml:space="preserve"> a equivalência da LAST_QUECOM</w:t>
+            <w:r>
+              <w:rPr>
+                <w:sz w:val="18"/>
+                <w:szCs w:val="18"/>
+              </w:rPr>
+              <w:t>C    Redefinir a equivalência da LAST_QUECOM</w:t>
             </w:r>
           </w:p>
           <w:p>
@@ -401,36 +385,7 @@
                 <w:sz w:val="18"/>
                 <w:szCs w:val="18"/>
               </w:rPr>
-              <w:t xml:space="preserve">  EQUIVALENCE  </w:t>
-            </w:r>
-            <w:proofErr w:type="gramStart"/>
-            <w:r>
-              <w:rPr>
-                <w:b/>
-                <w:color w:val="00B050"/>
-                <w:sz w:val="18"/>
-                <w:szCs w:val="18"/>
-              </w:rPr>
-              <w:t xml:space="preserve">   (</w:t>
-            </w:r>
-            <w:proofErr w:type="gramEnd"/>
-            <w:r>
-              <w:rPr>
-                <w:b/>
-                <w:color w:val="00B050"/>
-                <w:sz w:val="18"/>
-                <w:szCs w:val="18"/>
-              </w:rPr>
-              <w:t>LAST_QUECOM, COMOLMQUE(NUMPRO+QHEDSZ))</w:t>
-            </w:r>
-            <w:r>
-              <w:rPr>
-                <w:b/>
-                <w:color w:val="00B050"/>
-                <w:sz w:val="18"/>
-                <w:szCs w:val="18"/>
-              </w:rPr>
-              <w:t xml:space="preserve"> </w:t>
+              <w:t xml:space="preserve">  EQUIVALENCE     (LAST_QUECOM, COMOLMQUE(NUMPRO+QHEDSZ)) </w:t>
             </w:r>
           </w:p>
         </w:tc>
@@ -460,7 +415,13 @@
         <w:t xml:space="preserve">para o </w:t>
       </w:r>
       <w:r>
-        <w:t>sistema IGS (</w:t>
+        <w:t xml:space="preserve">sistema </w:t>
+      </w:r>
+      <w:r>
+        <w:t>OLM</w:t>
+      </w:r>
+      <w:r>
+        <w:t xml:space="preserve"> (</w:t>
       </w:r>
       <w:r>
         <w:t>usado</w:t>
@@ -608,7 +569,13 @@
         <w:t>transações</w:t>
       </w:r>
       <w:r>
-        <w:t xml:space="preserve"> do IGS a registar no TMF do Millennium</w:t>
+        <w:t xml:space="preserve"> do </w:t>
+      </w:r>
+      <w:r>
+        <w:t>OLM</w:t>
+      </w:r>
+      <w:r>
+        <w:t xml:space="preserve"> a registar no TMF do Millennium</w:t>
       </w:r>
     </w:p>
     <w:p>
@@ -627,6 +594,9 @@
       <w:r>
         <w:t>Cabeçalho</w:t>
       </w:r>
+      <w:r>
+        <w:t xml:space="preserve"> (Header)</w:t>
+      </w:r>
     </w:p>
     <w:p>
       <w:pPr>
@@ -639,6 +609,14 @@
       <w:r>
         <w:t>Corpo</w:t>
       </w:r>
+      <w:r>
+        <w:t xml:space="preserve">         (Serial,MessageId,ChannelFlag</w:t>
+      </w:r>
+      <w:bookmarkStart w:id="0" w:name="_GoBack"/>
+      <w:bookmarkEnd w:id="0"/>
+      <w:r>
+        <w:t>)</w:t>
+      </w:r>
     </w:p>
     <w:p>
       <w:pPr>
@@ -1109,11 +1087,14 @@
       <w:pPr>
         <w:pStyle w:val="SemEspaamento"/>
         <w:ind w:left="708" w:hanging="708"/>
-      </w:pPr>
-      <w:r>
         <w:rPr>
           <w:lang w:val="en-US"/>
         </w:rPr>
+      </w:pPr>
+      <w:r>
+        <w:rPr>
+          <w:lang w:val="en-US"/>
+        </w:rPr>
         <w:tab/>
       </w:r>
       <w:r>
@@ -1129,6 +1110,9 @@
         <w:tab/>
       </w:r>
       <w:r>
+        <w:rPr>
+          <w:lang w:val="en-US"/>
+        </w:rPr>
         <w:t>PARAMETER (TWTOT_HALFW_OLM=30)</w:t>
       </w:r>
     </w:p>
@@ -1136,6 +1120,9 @@
       <w:pPr>
         <w:pStyle w:val="PargrafodaLista"/>
         <w:ind w:left="1440"/>
+        <w:rPr>
+          <w:lang w:val="en-US"/>
+        </w:rPr>
       </w:pPr>
     </w:p>
     <w:p>
@@ -1144,6 +1131,9 @@
         <w:jc w:val="center"/>
       </w:pPr>
       <w:r>
+        <w:rPr>
+          <w:noProof/>
+        </w:rPr>
         <w:drawing>
           <wp:inline distT="0" distB="0" distL="0" distR="0" wp14:anchorId="10CB496A" wp14:editId="5E35CC04">
             <wp:extent cx="4386404" cy="2846463"/>
@@ -1187,6 +1177,9 @@
         <w:jc w:val="center"/>
       </w:pPr>
       <w:r>
+        <w:rPr>
+          <w:noProof/>
+        </w:rPr>
         <w:drawing>
           <wp:inline distT="0" distB="0" distL="0" distR="0" wp14:anchorId="3D9EAFC0" wp14:editId="44547BEC">
             <wp:extent cx="4413565" cy="2705987"/>
@@ -1315,15 +1308,7 @@
         <w:t xml:space="preserve"> ocupa 4 byte</w:t>
       </w:r>
       <w:r>
-        <w:t xml:space="preserve"> (posição do buffer onde é guardado o valor/custo de uma aposta montante retornado pelo novo canal no </w:t>
-      </w:r>
-      <w:proofErr w:type="spellStart"/>
-      <w:r>
-        <w:t>header</w:t>
-      </w:r>
-      <w:proofErr w:type="spellEnd"/>
-      <w:r>
-        <w:t xml:space="preserve"> da mensagem)</w:t>
+        <w:t xml:space="preserve"> (posição do buffer onde é guardado o valor/custo de uma aposta montante retornado pelo novo canal no header da mensagem)</w:t>
       </w:r>
     </w:p>
     <w:p>
@@ -1340,8 +1325,6 @@
         <w:lastRenderedPageBreak/>
         <w:t xml:space="preserve">Nota: As posições escolhidas provem da análise de posições livres e dos tamanho necessário para guardar o novos campos com auxilio do ficheiro </w:t>
       </w:r>
-      <w:bookmarkStart w:id="0" w:name="_GoBack"/>
-      <w:bookmarkEnd w:id="0"/>
       <w:r>
         <w:t>MILL_DATA_STRUCTURES_igs_(DRAFT).xlsx</w:t>
       </w:r>
@@ -1498,28 +1481,18 @@
       <w:r>
         <w:t xml:space="preserve">1) </w:t>
       </w:r>
-      <w:proofErr w:type="spellStart"/>
-      <w:r>
-        <w:t>Connect</w:t>
-      </w:r>
-      <w:proofErr w:type="spellEnd"/>
-      <w:r>
-        <w:t xml:space="preserve"> to </w:t>
+      <w:r>
+        <w:t xml:space="preserve">Connect to </w:t>
       </w:r>
       <w:r>
         <w:t>OLM</w:t>
       </w:r>
       <w:r>
-        <w:t xml:space="preserve">      </w:t>
-      </w:r>
-      <w:proofErr w:type="gramStart"/>
-      <w:r>
-        <w:t xml:space="preserve"> </w:t>
+        <w:t xml:space="preserve">       </w:t>
       </w:r>
       <w:r>
         <w:t xml:space="preserve">  (</w:t>
       </w:r>
-      <w:proofErr w:type="gramEnd"/>
       <w:r>
         <w:t>OLM</w:t>
       </w:r>
@@ -1693,20 +1666,23 @@
                 <w:color w:val="00B050"/>
                 <w:sz w:val="18"/>
                 <w:szCs w:val="18"/>
-              </w:rPr>
-            </w:pPr>
-          </w:p>
-          <w:p>
-            <w:pPr>
-              <w:rPr>
-                <w:sz w:val="18"/>
-                <w:szCs w:val="18"/>
-              </w:rPr>
-            </w:pPr>
-            <w:r>
-              <w:rPr>
-                <w:sz w:val="18"/>
-                <w:szCs w:val="18"/>
+                <w:lang w:val="en-US"/>
+              </w:rPr>
+            </w:pPr>
+          </w:p>
+          <w:p>
+            <w:pPr>
+              <w:rPr>
+                <w:sz w:val="18"/>
+                <w:szCs w:val="18"/>
+                <w:lang w:val="en-US"/>
+              </w:rPr>
+            </w:pPr>
+            <w:r>
+              <w:rPr>
+                <w:sz w:val="18"/>
+                <w:szCs w:val="18"/>
+                <w:lang w:val="en-US"/>
               </w:rPr>
               <w:t>STRUCTURE /SETUP/</w:t>
             </w:r>
@@ -1723,6 +1699,7 @@
               <w:rPr>
                 <w:sz w:val="18"/>
                 <w:szCs w:val="18"/>
+                <w:lang w:val="en-US"/>
               </w:rPr>
               <w:t xml:space="preserve">    </w:t>
             </w:r>
@@ -1732,270 +1709,126 @@
                 <w:szCs w:val="18"/>
                 <w:lang w:val="en-US"/>
               </w:rPr>
-              <w:t xml:space="preserve">INTEGER*4 SYSMOD         </w:t>
-            </w:r>
-            <w:proofErr w:type="gramStart"/>
-            <w:r>
-              <w:rPr>
-                <w:sz w:val="18"/>
-                <w:szCs w:val="18"/>
-                <w:lang w:val="en-US"/>
-              </w:rPr>
-              <w:t xml:space="preserve">  !</w:t>
-            </w:r>
-            <w:proofErr w:type="gramEnd"/>
-            <w:r>
-              <w:rPr>
-                <w:sz w:val="18"/>
-                <w:szCs w:val="18"/>
-                <w:lang w:val="en-US"/>
-              </w:rPr>
-              <w:t xml:space="preserve"> TEST or LIVE mode</w:t>
-            </w:r>
-          </w:p>
-          <w:p>
-            <w:pPr>
-              <w:rPr>
-                <w:sz w:val="18"/>
-                <w:szCs w:val="18"/>
-                <w:lang w:val="en-US"/>
-              </w:rPr>
-            </w:pPr>
-            <w:r>
-              <w:rPr>
-                <w:sz w:val="18"/>
-                <w:szCs w:val="18"/>
-                <w:lang w:val="en-US"/>
-              </w:rPr>
-              <w:t xml:space="preserve">    INTEGER*4 DAYCDC         </w:t>
-            </w:r>
-            <w:proofErr w:type="gramStart"/>
-            <w:r>
-              <w:rPr>
-                <w:sz w:val="18"/>
-                <w:szCs w:val="18"/>
-                <w:lang w:val="en-US"/>
-              </w:rPr>
-              <w:t xml:space="preserve">  !</w:t>
-            </w:r>
-            <w:proofErr w:type="gramEnd"/>
-            <w:r>
-              <w:rPr>
-                <w:sz w:val="18"/>
-                <w:szCs w:val="18"/>
-                <w:lang w:val="en-US"/>
-              </w:rPr>
-              <w:t xml:space="preserve"> DAY CDC</w:t>
-            </w:r>
-          </w:p>
-          <w:p>
-            <w:pPr>
-              <w:rPr>
-                <w:sz w:val="18"/>
-                <w:szCs w:val="18"/>
-                <w:lang w:val="en-US"/>
-              </w:rPr>
-            </w:pPr>
-            <w:r>
-              <w:rPr>
-                <w:sz w:val="18"/>
-                <w:szCs w:val="18"/>
-                <w:lang w:val="en-US"/>
-              </w:rPr>
-              <w:t xml:space="preserve">    INTEGER*4 RESCHK         </w:t>
-            </w:r>
-            <w:proofErr w:type="gramStart"/>
-            <w:r>
-              <w:rPr>
-                <w:sz w:val="18"/>
-                <w:szCs w:val="18"/>
-                <w:lang w:val="en-US"/>
-              </w:rPr>
-              <w:t xml:space="preserve">  !</w:t>
-            </w:r>
-            <w:proofErr w:type="gramEnd"/>
-            <w:r>
-              <w:rPr>
-                <w:sz w:val="18"/>
-                <w:szCs w:val="18"/>
-                <w:lang w:val="en-US"/>
-              </w:rPr>
-              <w:t xml:space="preserve"> RESTART FROM CHECKPOINT</w:t>
-            </w:r>
-          </w:p>
-          <w:p>
-            <w:pPr>
-              <w:rPr>
-                <w:sz w:val="18"/>
-                <w:szCs w:val="18"/>
-                <w:lang w:val="en-US"/>
-              </w:rPr>
-            </w:pPr>
-            <w:r>
-              <w:rPr>
-                <w:sz w:val="18"/>
-                <w:szCs w:val="18"/>
-                <w:lang w:val="en-US"/>
-              </w:rPr>
-              <w:t xml:space="preserve">    INTEGER*4 TAPLOG         </w:t>
-            </w:r>
-            <w:proofErr w:type="gramStart"/>
-            <w:r>
-              <w:rPr>
-                <w:sz w:val="18"/>
-                <w:szCs w:val="18"/>
-                <w:lang w:val="en-US"/>
-              </w:rPr>
-              <w:t xml:space="preserve">  !</w:t>
-            </w:r>
-            <w:proofErr w:type="gramEnd"/>
-            <w:r>
-              <w:rPr>
-                <w:sz w:val="18"/>
-                <w:szCs w:val="18"/>
-                <w:lang w:val="en-US"/>
-              </w:rPr>
-              <w:t xml:space="preserve"> BACKUP TAPE LOGGING</w:t>
-            </w:r>
-          </w:p>
-          <w:p>
-            <w:pPr>
-              <w:rPr>
-                <w:sz w:val="18"/>
-                <w:szCs w:val="18"/>
-                <w:lang w:val="en-US"/>
-              </w:rPr>
-            </w:pPr>
-            <w:r>
-              <w:rPr>
-                <w:sz w:val="18"/>
-                <w:szCs w:val="18"/>
-                <w:lang w:val="en-US"/>
-              </w:rPr>
-              <w:t xml:space="preserve">    INTEGER*4 BAKLOG         </w:t>
-            </w:r>
-            <w:proofErr w:type="gramStart"/>
-            <w:r>
-              <w:rPr>
-                <w:sz w:val="18"/>
-                <w:szCs w:val="18"/>
-                <w:lang w:val="en-US"/>
-              </w:rPr>
-              <w:t xml:space="preserve">  !</w:t>
-            </w:r>
-            <w:proofErr w:type="gramEnd"/>
-            <w:r>
-              <w:rPr>
-                <w:sz w:val="18"/>
-                <w:szCs w:val="18"/>
-                <w:lang w:val="en-US"/>
-              </w:rPr>
-              <w:t xml:space="preserve"> BACKUP DISK LOGGING</w:t>
-            </w:r>
-          </w:p>
-          <w:p>
-            <w:pPr>
-              <w:rPr>
-                <w:sz w:val="18"/>
-                <w:szCs w:val="18"/>
-                <w:lang w:val="en-US"/>
-              </w:rPr>
-            </w:pPr>
-            <w:r>
-              <w:rPr>
-                <w:sz w:val="18"/>
-                <w:szCs w:val="18"/>
-                <w:lang w:val="en-US"/>
-              </w:rPr>
-              <w:t xml:space="preserve">    INTEGER*4 IPSCON         </w:t>
-            </w:r>
-            <w:proofErr w:type="gramStart"/>
-            <w:r>
-              <w:rPr>
-                <w:sz w:val="18"/>
-                <w:szCs w:val="18"/>
-                <w:lang w:val="en-US"/>
-              </w:rPr>
-              <w:t xml:space="preserve">  !</w:t>
-            </w:r>
-            <w:proofErr w:type="gramEnd"/>
-            <w:r>
-              <w:rPr>
-                <w:sz w:val="18"/>
-                <w:szCs w:val="18"/>
-                <w:lang w:val="en-US"/>
-              </w:rPr>
-              <w:t xml:space="preserve"> CONNECT TO IPS</w:t>
-            </w:r>
-          </w:p>
-          <w:p>
-            <w:pPr>
-              <w:rPr>
-                <w:sz w:val="18"/>
-                <w:szCs w:val="18"/>
-                <w:lang w:val="en-US"/>
-              </w:rPr>
-            </w:pPr>
-            <w:r>
-              <w:rPr>
-                <w:sz w:val="18"/>
-                <w:szCs w:val="18"/>
-                <w:lang w:val="en-US"/>
-              </w:rPr>
-              <w:t xml:space="preserve">    INTEGER*4 GVTTIM         </w:t>
-            </w:r>
-            <w:proofErr w:type="gramStart"/>
-            <w:r>
-              <w:rPr>
-                <w:sz w:val="18"/>
-                <w:szCs w:val="18"/>
-                <w:lang w:val="en-US"/>
-              </w:rPr>
-              <w:t xml:space="preserve">  !</w:t>
-            </w:r>
-            <w:proofErr w:type="gramEnd"/>
-            <w:r>
-              <w:rPr>
-                <w:sz w:val="18"/>
-                <w:szCs w:val="18"/>
-                <w:lang w:val="en-US"/>
-              </w:rPr>
-              <w:t xml:space="preserve"> GVT END TIME</w:t>
-            </w:r>
-          </w:p>
-          <w:p>
-            <w:pPr>
-              <w:rPr>
-                <w:sz w:val="18"/>
-                <w:szCs w:val="18"/>
-                <w:lang w:val="en-US"/>
-              </w:rPr>
-            </w:pPr>
-            <w:r>
-              <w:rPr>
-                <w:sz w:val="18"/>
-                <w:szCs w:val="18"/>
-                <w:lang w:val="en-US"/>
-              </w:rPr>
-              <w:t xml:space="preserve">    INTEGER*4 EURCON         </w:t>
-            </w:r>
-            <w:proofErr w:type="gramStart"/>
-            <w:r>
-              <w:rPr>
-                <w:sz w:val="18"/>
-                <w:szCs w:val="18"/>
-                <w:lang w:val="en-US"/>
-              </w:rPr>
-              <w:t xml:space="preserve">  !</w:t>
-            </w:r>
-            <w:proofErr w:type="gramEnd"/>
-            <w:r>
-              <w:rPr>
-                <w:sz w:val="18"/>
-                <w:szCs w:val="18"/>
-                <w:lang w:val="en-US"/>
-              </w:rPr>
-              <w:t xml:space="preserve"> EURO MIL CONNECT</w:t>
+              <w:t>INTEGER*4 SYSMOD           ! TEST or LIVE mode</w:t>
+            </w:r>
+          </w:p>
+          <w:p>
+            <w:pPr>
+              <w:rPr>
+                <w:sz w:val="18"/>
+                <w:szCs w:val="18"/>
+                <w:lang w:val="en-US"/>
+              </w:rPr>
+            </w:pPr>
+            <w:r>
+              <w:rPr>
+                <w:sz w:val="18"/>
+                <w:szCs w:val="18"/>
+                <w:lang w:val="en-US"/>
+              </w:rPr>
+              <w:t xml:space="preserve">    INTEGER*4 DAYCDC           ! DAY CDC</w:t>
+            </w:r>
+          </w:p>
+          <w:p>
+            <w:pPr>
+              <w:rPr>
+                <w:sz w:val="18"/>
+                <w:szCs w:val="18"/>
+                <w:lang w:val="en-US"/>
+              </w:rPr>
+            </w:pPr>
+            <w:r>
+              <w:rPr>
+                <w:sz w:val="18"/>
+                <w:szCs w:val="18"/>
+                <w:lang w:val="en-US"/>
+              </w:rPr>
+              <w:t xml:space="preserve">    INTEGER*4 RESCHK           ! RESTART FROM CHECKPOINT</w:t>
+            </w:r>
+          </w:p>
+          <w:p>
+            <w:pPr>
+              <w:rPr>
+                <w:sz w:val="18"/>
+                <w:szCs w:val="18"/>
+                <w:lang w:val="en-US"/>
+              </w:rPr>
+            </w:pPr>
+            <w:r>
+              <w:rPr>
+                <w:sz w:val="18"/>
+                <w:szCs w:val="18"/>
+                <w:lang w:val="en-US"/>
+              </w:rPr>
+              <w:t xml:space="preserve">    INTEGER*4 TAPLOG           ! BACKUP TAPE LOGGING</w:t>
+            </w:r>
+          </w:p>
+          <w:p>
+            <w:pPr>
+              <w:rPr>
+                <w:sz w:val="18"/>
+                <w:szCs w:val="18"/>
+                <w:lang w:val="en-US"/>
+              </w:rPr>
+            </w:pPr>
+            <w:r>
+              <w:rPr>
+                <w:sz w:val="18"/>
+                <w:szCs w:val="18"/>
+                <w:lang w:val="en-US"/>
+              </w:rPr>
+              <w:t xml:space="preserve">    INTEGER*4 BAKLOG           ! BACKUP DISK LOGGING</w:t>
+            </w:r>
+          </w:p>
+          <w:p>
+            <w:pPr>
+              <w:rPr>
+                <w:sz w:val="18"/>
+                <w:szCs w:val="18"/>
+                <w:lang w:val="en-US"/>
+              </w:rPr>
+            </w:pPr>
+            <w:r>
+              <w:rPr>
+                <w:sz w:val="18"/>
+                <w:szCs w:val="18"/>
+                <w:lang w:val="en-US"/>
+              </w:rPr>
+              <w:t xml:space="preserve">    INTEGER*4 IPSCON           ! CONNECT TO IPS</w:t>
+            </w:r>
+          </w:p>
+          <w:p>
+            <w:pPr>
+              <w:rPr>
+                <w:sz w:val="18"/>
+                <w:szCs w:val="18"/>
+                <w:lang w:val="en-US"/>
+              </w:rPr>
+            </w:pPr>
+            <w:r>
+              <w:rPr>
+                <w:sz w:val="18"/>
+                <w:szCs w:val="18"/>
+                <w:lang w:val="en-US"/>
+              </w:rPr>
+              <w:t xml:space="preserve">    INTEGER*4 GVTTIM           ! GVT END TIME</w:t>
+            </w:r>
+          </w:p>
+          <w:p>
+            <w:pPr>
+              <w:rPr>
+                <w:sz w:val="18"/>
+                <w:szCs w:val="18"/>
+                <w:lang w:val="en-US"/>
+              </w:rPr>
+            </w:pPr>
+            <w:r>
+              <w:rPr>
+                <w:sz w:val="18"/>
+                <w:szCs w:val="18"/>
+                <w:lang w:val="en-US"/>
+              </w:rPr>
+              <w:t xml:space="preserve">    INTEGER*4 EURCON           ! EURO MIL CONNECT</w:t>
             </w:r>
           </w:p>
           <w:p>
@@ -2022,27 +1855,7 @@
                 <w:szCs w:val="18"/>
                 <w:lang w:val="en-US"/>
               </w:rPr>
-              <w:t xml:space="preserve">INTEGER*4 IGSCON         </w:t>
-            </w:r>
-            <w:proofErr w:type="gramStart"/>
-            <w:r>
-              <w:rPr>
-                <w:bCs/>
-                <w:sz w:val="18"/>
-                <w:szCs w:val="18"/>
-                <w:lang w:val="en-US"/>
-              </w:rPr>
-              <w:t xml:space="preserve">  !</w:t>
-            </w:r>
-            <w:proofErr w:type="gramEnd"/>
-            <w:r>
-              <w:rPr>
-                <w:bCs/>
-                <w:sz w:val="18"/>
-                <w:szCs w:val="18"/>
-                <w:lang w:val="en-US"/>
-              </w:rPr>
-              <w:t xml:space="preserve"> CONNECT TO IGS</w:t>
+              <w:t>INTEGER*4 IGSCON           ! CONNECT TO IGS</w:t>
             </w:r>
           </w:p>
           <w:p>
@@ -2083,29 +1896,7 @@
                 <w:szCs w:val="18"/>
                 <w:lang w:val="en-US"/>
               </w:rPr>
-              <w:t xml:space="preserve">      </w:t>
-            </w:r>
-            <w:proofErr w:type="gramStart"/>
-            <w:r>
-              <w:rPr>
-                <w:b/>
-                <w:color w:val="00B050"/>
-                <w:sz w:val="18"/>
-                <w:szCs w:val="18"/>
-                <w:lang w:val="en-US"/>
-              </w:rPr>
-              <w:t xml:space="preserve">  !</w:t>
-            </w:r>
-            <w:proofErr w:type="gramEnd"/>
-            <w:r>
-              <w:rPr>
-                <w:b/>
-                <w:color w:val="00B050"/>
-                <w:sz w:val="18"/>
-                <w:szCs w:val="18"/>
-                <w:lang w:val="en-US"/>
-              </w:rPr>
-              <w:t xml:space="preserve"> CONNECT TO OLM</w:t>
+              <w:t xml:space="preserve">        ! CONNECT TO OLM</w:t>
             </w:r>
           </w:p>
           <w:p>
@@ -2250,23 +2041,7 @@
                 <w:sz w:val="18"/>
                 <w:szCs w:val="18"/>
               </w:rPr>
-              <w:t xml:space="preserve">  SUBROUTINE SETUP(</w:t>
-            </w:r>
-            <w:proofErr w:type="gramStart"/>
-            <w:r>
-              <w:rPr>
-                <w:sz w:val="18"/>
-                <w:szCs w:val="18"/>
-              </w:rPr>
-              <w:t>PAR,MODE</w:t>
-            </w:r>
-            <w:proofErr w:type="gramEnd"/>
-            <w:r>
-              <w:rPr>
-                <w:sz w:val="18"/>
-                <w:szCs w:val="18"/>
-              </w:rPr>
-              <w:t>)</w:t>
+              <w:t xml:space="preserve">  SUBROUTINE SETUP(PAR,MODE)</w:t>
             </w:r>
           </w:p>
           <w:p>
@@ -2349,12 +2124,14 @@
               <w:rPr>
                 <w:sz w:val="18"/>
                 <w:szCs w:val="18"/>
-              </w:rPr>
-            </w:pPr>
-            <w:r>
-              <w:rPr>
-                <w:sz w:val="18"/>
-                <w:szCs w:val="18"/>
+                <w:lang w:val="en-US"/>
+              </w:rPr>
+            </w:pPr>
+            <w:r>
+              <w:rPr>
+                <w:sz w:val="18"/>
+                <w:szCs w:val="18"/>
+                <w:lang w:val="en-US"/>
               </w:rPr>
               <w:t>C</w:t>
             </w:r>
@@ -2704,50 +2481,75 @@
                 <w:sz w:val="18"/>
                 <w:szCs w:val="18"/>
               </w:rPr>
+              <w:t xml:space="preserve">C </w:t>
+            </w:r>
+          </w:p>
+          <w:p>
+            <w:pPr>
+              <w:rPr>
+                <w:sz w:val="18"/>
+                <w:szCs w:val="18"/>
+              </w:rPr>
+            </w:pPr>
+            <w:r>
+              <w:rPr>
+                <w:sz w:val="18"/>
+                <w:szCs w:val="18"/>
+              </w:rPr>
+              <w:t>(…)</w:t>
+            </w:r>
+          </w:p>
+          <w:p>
+            <w:pPr>
+              <w:rPr>
+                <w:sz w:val="18"/>
+                <w:szCs w:val="18"/>
+              </w:rPr>
+            </w:pPr>
+          </w:p>
+          <w:p>
+            <w:pPr>
+              <w:rPr>
+                <w:sz w:val="18"/>
+                <w:szCs w:val="18"/>
+              </w:rPr>
+            </w:pPr>
+            <w:r>
+              <w:rPr>
+                <w:sz w:val="18"/>
+                <w:szCs w:val="18"/>
+              </w:rPr>
               <w:t>C</w:t>
             </w:r>
-            <w:r>
-              <w:rPr>
-                <w:sz w:val="18"/>
-                <w:szCs w:val="18"/>
-              </w:rPr>
-              <w:t xml:space="preserve"> </w:t>
-            </w:r>
-          </w:p>
-          <w:p>
-            <w:pPr>
-              <w:rPr>
-                <w:sz w:val="18"/>
-                <w:szCs w:val="18"/>
-              </w:rPr>
-            </w:pPr>
-            <w:r>
-              <w:rPr>
-                <w:sz w:val="18"/>
-                <w:szCs w:val="18"/>
-              </w:rPr>
-              <w:t>(…)</w:t>
-            </w:r>
-          </w:p>
-          <w:p>
-            <w:pPr>
-              <w:rPr>
-                <w:sz w:val="18"/>
-                <w:szCs w:val="18"/>
-              </w:rPr>
-            </w:pPr>
-          </w:p>
-          <w:p>
-            <w:pPr>
-              <w:rPr>
-                <w:sz w:val="18"/>
-                <w:szCs w:val="18"/>
-              </w:rPr>
-            </w:pPr>
-            <w:r>
-              <w:rPr>
-                <w:sz w:val="18"/>
-                <w:szCs w:val="18"/>
+          </w:p>
+          <w:p>
+            <w:pPr>
+              <w:rPr>
+                <w:sz w:val="18"/>
+                <w:szCs w:val="18"/>
+              </w:rPr>
+            </w:pPr>
+            <w:r>
+              <w:rPr>
+                <w:sz w:val="18"/>
+                <w:szCs w:val="18"/>
+              </w:rPr>
+              <w:t xml:space="preserve">C EURO MIL PROJECT </w:t>
+            </w:r>
+          </w:p>
+          <w:p>
+            <w:pPr>
+              <w:rPr>
+                <w:sz w:val="18"/>
+                <w:szCs w:val="18"/>
+                <w:lang w:val="en-US"/>
+              </w:rPr>
+            </w:pPr>
+            <w:r>
+              <w:rPr>
+                <w:sz w:val="18"/>
+                <w:szCs w:val="18"/>
+                <w:lang w:val="en-US"/>
               </w:rPr>
               <w:t>C</w:t>
             </w:r>
@@ -2757,43 +2559,14 @@
               <w:rPr>
                 <w:sz w:val="18"/>
                 <w:szCs w:val="18"/>
-              </w:rPr>
-            </w:pPr>
-            <w:r>
-              <w:rPr>
-                <w:sz w:val="18"/>
-                <w:szCs w:val="18"/>
-              </w:rPr>
-              <w:t xml:space="preserve">C EURO MIL PROJECT </w:t>
-            </w:r>
-          </w:p>
-          <w:p>
-            <w:pPr>
-              <w:rPr>
-                <w:sz w:val="18"/>
-                <w:szCs w:val="18"/>
-              </w:rPr>
-            </w:pPr>
-            <w:r>
-              <w:rPr>
-                <w:sz w:val="18"/>
-                <w:szCs w:val="18"/>
-              </w:rPr>
-              <w:t>C</w:t>
-            </w:r>
-          </w:p>
-          <w:p>
-            <w:pPr>
-              <w:rPr>
-                <w:sz w:val="18"/>
-                <w:szCs w:val="18"/>
-                <w:lang w:val="en-US"/>
-              </w:rPr>
-            </w:pPr>
-            <w:r>
-              <w:rPr>
-                <w:sz w:val="18"/>
-                <w:szCs w:val="18"/>
+                <w:lang w:val="en-US"/>
+              </w:rPr>
+            </w:pPr>
+            <w:r>
+              <w:rPr>
+                <w:sz w:val="18"/>
+                <w:szCs w:val="18"/>
+                <w:lang w:val="en-US"/>
               </w:rPr>
               <w:tab/>
             </w:r>
@@ -3071,15 +2844,17 @@
                 <w:color w:val="00B050"/>
                 <w:sz w:val="18"/>
                 <w:szCs w:val="18"/>
-              </w:rPr>
-            </w:pPr>
-            <w:r>
-              <w:rPr>
-                <w:b/>
-                <w:bCs/>
-                <w:color w:val="00B050"/>
-                <w:sz w:val="18"/>
-                <w:szCs w:val="18"/>
+                <w:lang w:val="en-US"/>
+              </w:rPr>
+            </w:pPr>
+            <w:r>
+              <w:rPr>
+                <w:b/>
+                <w:bCs/>
+                <w:color w:val="00B050"/>
+                <w:sz w:val="18"/>
+                <w:szCs w:val="18"/>
+                <w:lang w:val="en-US"/>
               </w:rPr>
               <w:t>C----+------------------------------------------------------------------</w:t>
             </w:r>
@@ -3090,6 +2865,7 @@
                 <w:color w:val="00B050"/>
                 <w:sz w:val="18"/>
                 <w:szCs w:val="18"/>
+                <w:lang w:val="en-US"/>
               </w:rPr>
               <w:tab/>
             </w:r>
@@ -3102,15 +2878,17 @@
                 <w:color w:val="00B050"/>
                 <w:sz w:val="18"/>
                 <w:szCs w:val="18"/>
-              </w:rPr>
-            </w:pPr>
-            <w:r>
-              <w:rPr>
-                <w:b/>
-                <w:bCs/>
-                <w:color w:val="00B050"/>
-                <w:sz w:val="18"/>
-                <w:szCs w:val="18"/>
+                <w:lang w:val="en-US"/>
+              </w:rPr>
+            </w:pPr>
+            <w:r>
+              <w:rPr>
+                <w:b/>
+                <w:bCs/>
+                <w:color w:val="00B050"/>
+                <w:sz w:val="18"/>
+                <w:szCs w:val="18"/>
+                <w:lang w:val="en-US"/>
               </w:rPr>
               <w:t>C</w:t>
             </w:r>
@@ -3129,15 +2907,9 @@
               <w:rPr>
                 <w:sz w:val="18"/>
                 <w:szCs w:val="18"/>
-              </w:rPr>
-              <w:t xml:space="preserve">        </w:t>
-            </w:r>
-            <w:r>
-              <w:rPr>
-                <w:sz w:val="18"/>
-                <w:szCs w:val="18"/>
-              </w:rPr>
-              <w:t>END</w:t>
+                <w:lang w:val="en-US"/>
+              </w:rPr>
+              <w:t xml:space="preserve">        END</w:t>
             </w:r>
             <w:r>
               <w:rPr>
@@ -3155,12 +2927,14 @@
               <w:rPr>
                 <w:sz w:val="18"/>
                 <w:szCs w:val="18"/>
-              </w:rPr>
-            </w:pPr>
-            <w:r>
-              <w:rPr>
-                <w:sz w:val="18"/>
-                <w:szCs w:val="18"/>
+                <w:lang w:val="en-US"/>
+              </w:rPr>
+            </w:pPr>
+            <w:r>
+              <w:rPr>
+                <w:sz w:val="18"/>
+                <w:szCs w:val="18"/>
+                <w:lang w:val="en-US"/>
               </w:rPr>
               <w:t>SUBROUTINE DISP_CONFIG(PAR)</w:t>
             </w:r>
@@ -3172,6 +2946,7 @@
               <w:rPr>
                 <w:sz w:val="18"/>
                 <w:szCs w:val="18"/>
+                <w:lang w:val="en-US"/>
               </w:rPr>
             </w:pPr>
           </w:p>
@@ -3263,25 +3038,7 @@
                 <w:szCs w:val="18"/>
                 <w:lang w:val="en-US"/>
               </w:rPr>
-              <w:t xml:space="preserve"> </w:t>
-            </w:r>
-            <w:proofErr w:type="gramStart"/>
-            <w:r>
-              <w:rPr>
-                <w:sz w:val="18"/>
-                <w:szCs w:val="18"/>
-                <w:lang w:val="en-US"/>
-              </w:rPr>
-              <w:t>WRITE(</w:t>
-            </w:r>
-            <w:proofErr w:type="gramEnd"/>
-            <w:r>
-              <w:rPr>
-                <w:sz w:val="18"/>
-                <w:szCs w:val="18"/>
-                <w:lang w:val="en-US"/>
-              </w:rPr>
-              <w:t>6,9008) YESNO(PAR.EURCON)</w:t>
+              <w:t xml:space="preserve"> WRITE(6,9008) YESNO(PAR.EURCON)</w:t>
             </w:r>
           </w:p>
           <w:p>
@@ -3428,29 +3185,7 @@
                 <w:szCs w:val="18"/>
                 <w:lang w:val="en-US"/>
               </w:rPr>
-              <w:t xml:space="preserve">        </w:t>
-            </w:r>
-            <w:proofErr w:type="gramStart"/>
-            <w:r>
-              <w:rPr>
-                <w:bCs/>
-                <w:color w:val="000000" w:themeColor="text1"/>
-                <w:sz w:val="18"/>
-                <w:szCs w:val="18"/>
-                <w:lang w:val="en-US"/>
-              </w:rPr>
-              <w:t>WRITE(</w:t>
-            </w:r>
-            <w:proofErr w:type="gramEnd"/>
-            <w:r>
-              <w:rPr>
-                <w:bCs/>
-                <w:color w:val="000000" w:themeColor="text1"/>
-                <w:sz w:val="18"/>
-                <w:szCs w:val="18"/>
-                <w:lang w:val="en-US"/>
-              </w:rPr>
-              <w:t>6,9009) YESNO(PAR.IGSCON)</w:t>
+              <w:t xml:space="preserve">        WRITE(6,9009) YESNO(PAR.IGSCON)</w:t>
             </w:r>
           </w:p>
           <w:p>
@@ -3609,28 +3344,7 @@
                 <w:lang w:val="en-US"/>
               </w:rPr>
               <w:tab/>
-            </w:r>
-            <w:proofErr w:type="gramStart"/>
-            <w:r>
-              <w:rPr>
-                <w:b/>
-                <w:color w:val="00B050"/>
-                <w:sz w:val="18"/>
-                <w:szCs w:val="18"/>
-                <w:lang w:val="en-US"/>
-              </w:rPr>
-              <w:t>WRITE(</w:t>
-            </w:r>
-            <w:proofErr w:type="gramEnd"/>
-            <w:r>
-              <w:rPr>
-                <w:b/>
-                <w:color w:val="00B050"/>
-                <w:sz w:val="18"/>
-                <w:szCs w:val="18"/>
-                <w:lang w:val="en-US"/>
-              </w:rPr>
-              <w:t>6,9012) YESNO(PAR.OLMCON)</w:t>
+              <w:t>WRITE(6,9012) YESNO(PAR.OLMCON)</w:t>
             </w:r>
           </w:p>
           <w:p>
@@ -3702,16 +3416,99 @@
                 <w:lang w:val="en-US"/>
               </w:rPr>
             </w:pPr>
-            <w:proofErr w:type="gramStart"/>
-            <w:r>
-              <w:rPr>
-                <w:sz w:val="18"/>
-                <w:szCs w:val="18"/>
-                <w:lang w:val="en-US"/>
-              </w:rPr>
-              <w:t>90  CONTINUE</w:t>
-            </w:r>
-            <w:proofErr w:type="gramEnd"/>
+            <w:r>
+              <w:rPr>
+                <w:sz w:val="18"/>
+                <w:szCs w:val="18"/>
+                <w:lang w:val="en-US"/>
+              </w:rPr>
+              <w:t xml:space="preserve">90  CONTINUE  </w:t>
+            </w:r>
+          </w:p>
+          <w:p>
+            <w:pPr>
+              <w:rPr>
+                <w:sz w:val="18"/>
+                <w:szCs w:val="18"/>
+                <w:lang w:val="en-US"/>
+              </w:rPr>
+            </w:pPr>
+            <w:r>
+              <w:rPr>
+                <w:sz w:val="18"/>
+                <w:szCs w:val="18"/>
+                <w:lang w:val="en-US"/>
+              </w:rPr>
+              <w:t xml:space="preserve">  WRITE(6,9100) SYSM(PAR.SYSMOD)</w:t>
+            </w:r>
+          </w:p>
+          <w:p>
+            <w:pPr>
+              <w:rPr>
+                <w:sz w:val="18"/>
+                <w:szCs w:val="18"/>
+                <w:lang w:val="en-US"/>
+              </w:rPr>
+            </w:pPr>
+            <w:r>
+              <w:rPr>
+                <w:sz w:val="18"/>
+                <w:szCs w:val="18"/>
+                <w:lang w:val="en-US"/>
+              </w:rPr>
+              <w:t xml:space="preserve">  CALL INPNUM('Enter option [C - bring up the system]',OPT</w:t>
+            </w:r>
+          </w:p>
+          <w:p>
+            <w:pPr>
+              <w:rPr>
+                <w:sz w:val="18"/>
+                <w:szCs w:val="18"/>
+                <w:lang w:val="en-US"/>
+              </w:rPr>
+            </w:pPr>
+            <w:r>
+              <w:rPr>
+                <w:sz w:val="18"/>
+                <w:szCs w:val="18"/>
+                <w:lang w:val="en-US"/>
+              </w:rPr>
+              <w:t xml:space="preserve">     *              , 1</w:t>
+            </w:r>
+          </w:p>
+          <w:p>
+            <w:pPr>
+              <w:rPr>
+                <w:sz w:val="18"/>
+                <w:szCs w:val="18"/>
+                <w:lang w:val="en-US"/>
+              </w:rPr>
+            </w:pPr>
+            <w:r>
+              <w:rPr>
+                <w:sz w:val="18"/>
+                <w:szCs w:val="18"/>
+                <w:lang w:val="en-US"/>
+              </w:rPr>
+              <w:t xml:space="preserve">     *              , 9</w:t>
+            </w:r>
+          </w:p>
+          <w:p>
+            <w:pPr>
+              <w:rPr>
+                <w:sz w:val="18"/>
+                <w:szCs w:val="18"/>
+                <w:lang w:val="en-US"/>
+              </w:rPr>
+            </w:pPr>
+            <w:r>
+              <w:rPr>
+                <w:sz w:val="18"/>
+                <w:szCs w:val="18"/>
+                <w:lang w:val="en-US"/>
+              </w:rPr>
+              <w:t xml:space="preserve">     *              , ST)</w:t>
+            </w:r>
             <w:r>
               <w:rPr>
                 <w:sz w:val="18"/>
@@ -3737,341 +3534,130 @@
               </w:rPr>
               <w:t xml:space="preserve">  </w:t>
             </w:r>
-            <w:proofErr w:type="gramStart"/>
-            <w:r>
-              <w:rPr>
-                <w:sz w:val="18"/>
-                <w:szCs w:val="18"/>
-                <w:lang w:val="en-US"/>
-              </w:rPr>
-              <w:t>WRITE(</w:t>
-            </w:r>
-            <w:proofErr w:type="gramEnd"/>
-            <w:r>
-              <w:rPr>
-                <w:sz w:val="18"/>
-                <w:szCs w:val="18"/>
-                <w:lang w:val="en-US"/>
-              </w:rPr>
-              <w:t>6,9100) SYSM(PAR.SYSMOD)</w:t>
-            </w:r>
-          </w:p>
-          <w:p>
-            <w:pPr>
-              <w:rPr>
-                <w:sz w:val="18"/>
-                <w:szCs w:val="18"/>
-                <w:lang w:val="en-US"/>
-              </w:rPr>
-            </w:pPr>
-            <w:r>
-              <w:rPr>
-                <w:sz w:val="18"/>
-                <w:szCs w:val="18"/>
-                <w:lang w:val="en-US"/>
-              </w:rPr>
-              <w:t xml:space="preserve">  CALL </w:t>
-            </w:r>
-            <w:proofErr w:type="gramStart"/>
-            <w:r>
-              <w:rPr>
-                <w:sz w:val="18"/>
-                <w:szCs w:val="18"/>
-                <w:lang w:val="en-US"/>
-              </w:rPr>
-              <w:t>INPNUM(</w:t>
-            </w:r>
-            <w:proofErr w:type="gramEnd"/>
-            <w:r>
-              <w:rPr>
-                <w:sz w:val="18"/>
-                <w:szCs w:val="18"/>
-                <w:lang w:val="en-US"/>
-              </w:rPr>
-              <w:t>'Enter option [C - bring up the system]',OPT</w:t>
-            </w:r>
-          </w:p>
-          <w:p>
-            <w:pPr>
-              <w:rPr>
-                <w:sz w:val="18"/>
-                <w:szCs w:val="18"/>
-                <w:lang w:val="en-US"/>
-              </w:rPr>
-            </w:pPr>
-            <w:r>
-              <w:rPr>
-                <w:sz w:val="18"/>
-                <w:szCs w:val="18"/>
-                <w:lang w:val="en-US"/>
-              </w:rPr>
-              <w:t xml:space="preserve">     *            </w:t>
-            </w:r>
-            <w:proofErr w:type="gramStart"/>
-            <w:r>
-              <w:rPr>
-                <w:sz w:val="18"/>
-                <w:szCs w:val="18"/>
-                <w:lang w:val="en-US"/>
-              </w:rPr>
-              <w:t xml:space="preserve">  ,</w:t>
-            </w:r>
-            <w:proofErr w:type="gramEnd"/>
-            <w:r>
-              <w:rPr>
-                <w:sz w:val="18"/>
-                <w:szCs w:val="18"/>
-                <w:lang w:val="en-US"/>
-              </w:rPr>
-              <w:t xml:space="preserve"> 1</w:t>
-            </w:r>
-          </w:p>
-          <w:p>
-            <w:pPr>
-              <w:rPr>
-                <w:sz w:val="18"/>
-                <w:szCs w:val="18"/>
-                <w:lang w:val="en-US"/>
-              </w:rPr>
-            </w:pPr>
-            <w:r>
-              <w:rPr>
-                <w:sz w:val="18"/>
-                <w:szCs w:val="18"/>
-                <w:lang w:val="en-US"/>
-              </w:rPr>
-              <w:t xml:space="preserve">     *            </w:t>
-            </w:r>
-            <w:proofErr w:type="gramStart"/>
-            <w:r>
-              <w:rPr>
-                <w:sz w:val="18"/>
-                <w:szCs w:val="18"/>
-                <w:lang w:val="en-US"/>
-              </w:rPr>
-              <w:t xml:space="preserve">  ,</w:t>
-            </w:r>
-            <w:proofErr w:type="gramEnd"/>
-            <w:r>
-              <w:rPr>
-                <w:sz w:val="18"/>
-                <w:szCs w:val="18"/>
-                <w:lang w:val="en-US"/>
-              </w:rPr>
-              <w:t xml:space="preserve"> 9</w:t>
-            </w:r>
-          </w:p>
-          <w:p>
-            <w:pPr>
-              <w:rPr>
-                <w:sz w:val="18"/>
-                <w:szCs w:val="18"/>
-                <w:lang w:val="en-US"/>
-              </w:rPr>
-            </w:pPr>
-            <w:r>
-              <w:rPr>
-                <w:sz w:val="18"/>
-                <w:szCs w:val="18"/>
-                <w:lang w:val="en-US"/>
-              </w:rPr>
-              <w:t xml:space="preserve">     *            </w:t>
-            </w:r>
-            <w:proofErr w:type="gramStart"/>
-            <w:r>
-              <w:rPr>
-                <w:sz w:val="18"/>
-                <w:szCs w:val="18"/>
-                <w:lang w:val="en-US"/>
-              </w:rPr>
-              <w:t xml:space="preserve">  ,</w:t>
-            </w:r>
-            <w:proofErr w:type="gramEnd"/>
-            <w:r>
-              <w:rPr>
-                <w:sz w:val="18"/>
-                <w:szCs w:val="18"/>
-                <w:lang w:val="en-US"/>
-              </w:rPr>
-              <w:t xml:space="preserve"> ST)</w:t>
-            </w:r>
-            <w:r>
-              <w:rPr>
-                <w:sz w:val="18"/>
-                <w:szCs w:val="18"/>
-                <w:lang w:val="en-US"/>
+            <w:r>
+              <w:rPr>
+                <w:sz w:val="18"/>
+                <w:szCs w:val="18"/>
+                <w:lang w:val="en-US"/>
+              </w:rPr>
+              <w:t xml:space="preserve">IF(ST.EQ.-5) </w:t>
+            </w:r>
+            <w:r>
+              <w:rPr>
+                <w:sz w:val="18"/>
+                <w:szCs w:val="18"/>
+                <w:lang w:val="en-US"/>
+              </w:rPr>
+              <w:t xml:space="preserve"> </w:t>
+            </w:r>
+            <w:r>
+              <w:rPr>
+                <w:sz w:val="18"/>
+                <w:szCs w:val="18"/>
+                <w:lang w:val="en-US"/>
+              </w:rPr>
+              <w:t>RETURN</w:t>
+            </w:r>
+          </w:p>
+          <w:p>
+            <w:pPr>
+              <w:rPr>
+                <w:sz w:val="18"/>
+                <w:szCs w:val="18"/>
+                <w:lang w:val="en-US"/>
+              </w:rPr>
+            </w:pPr>
+            <w:r>
+              <w:rPr>
+                <w:sz w:val="18"/>
+                <w:szCs w:val="18"/>
+                <w:lang w:val="en-US"/>
+              </w:rPr>
+              <w:t xml:space="preserve">  IF(ST.LT.0) CALL GSTOP(GEXIT_OPABORT)</w:t>
+            </w:r>
+          </w:p>
+          <w:p>
+            <w:pPr>
+              <w:rPr>
+                <w:sz w:val="18"/>
+                <w:szCs w:val="18"/>
+              </w:rPr>
+            </w:pPr>
+            <w:r>
+              <w:rPr>
+                <w:sz w:val="18"/>
+                <w:szCs w:val="18"/>
+              </w:rPr>
+              <w:t>C</w:t>
+            </w:r>
+          </w:p>
+          <w:p>
+            <w:pPr>
+              <w:rPr>
+                <w:sz w:val="18"/>
+                <w:szCs w:val="18"/>
+              </w:rPr>
+            </w:pPr>
+            <w:r>
+              <w:rPr>
+                <w:sz w:val="18"/>
+                <w:szCs w:val="18"/>
               </w:rPr>
               <w:t xml:space="preserve">  </w:t>
             </w:r>
-          </w:p>
-          <w:p>
-            <w:pPr>
-              <w:rPr>
-                <w:sz w:val="18"/>
-                <w:szCs w:val="18"/>
-                <w:lang w:val="en-US"/>
-              </w:rPr>
-            </w:pPr>
-            <w:r>
-              <w:rPr>
-                <w:sz w:val="18"/>
-                <w:szCs w:val="18"/>
-                <w:lang w:val="en-US"/>
-              </w:rPr>
-              <w:t xml:space="preserve">  </w:t>
-            </w:r>
-            <w:proofErr w:type="gramStart"/>
-            <w:r>
-              <w:rPr>
-                <w:sz w:val="18"/>
-                <w:szCs w:val="18"/>
-                <w:lang w:val="en-US"/>
-              </w:rPr>
-              <w:t>IF(</w:t>
-            </w:r>
-            <w:proofErr w:type="gramEnd"/>
-            <w:r>
-              <w:rPr>
-                <w:sz w:val="18"/>
-                <w:szCs w:val="18"/>
-                <w:lang w:val="en-US"/>
-              </w:rPr>
-              <w:t xml:space="preserve">ST.EQ.-5) </w:t>
-            </w:r>
-            <w:r>
-              <w:rPr>
-                <w:sz w:val="18"/>
-                <w:szCs w:val="18"/>
-                <w:lang w:val="en-US"/>
+            <w:r>
+              <w:rPr>
+                <w:sz w:val="18"/>
+                <w:szCs w:val="18"/>
+              </w:rPr>
+              <w:t>GOTO(100,200,300,400,500,600,700</w:t>
+            </w:r>
+            <w:r>
+              <w:rPr>
+                <w:bCs/>
+                <w:color w:val="000000" w:themeColor="text1"/>
+                <w:sz w:val="18"/>
+                <w:szCs w:val="18"/>
+              </w:rPr>
+              <w:t>,800</w:t>
+            </w:r>
+            <w:r>
+              <w:rPr>
+                <w:b/>
+                <w:color w:val="00B050"/>
+                <w:sz w:val="18"/>
+                <w:szCs w:val="18"/>
+              </w:rPr>
+              <w:t>,900</w:t>
+            </w:r>
+            <w:r>
+              <w:rPr>
+                <w:sz w:val="18"/>
+                <w:szCs w:val="18"/>
+              </w:rPr>
+              <w:t xml:space="preserve">) OPT </w:t>
+            </w:r>
+            <w:r>
+              <w:rPr>
+                <w:b/>
+                <w:color w:val="00B050"/>
+                <w:sz w:val="18"/>
+                <w:szCs w:val="18"/>
               </w:rPr>
               <w:t xml:space="preserve"> </w:t>
             </w:r>
-            <w:r>
-              <w:rPr>
-                <w:sz w:val="18"/>
-                <w:szCs w:val="18"/>
-                <w:lang w:val="en-US"/>
-              </w:rPr>
-              <w:t>RETURN</w:t>
-            </w:r>
-          </w:p>
-          <w:p>
-            <w:pPr>
-              <w:rPr>
-                <w:sz w:val="18"/>
-                <w:szCs w:val="18"/>
-                <w:lang w:val="en-US"/>
-              </w:rPr>
-            </w:pPr>
-            <w:r>
-              <w:rPr>
-                <w:sz w:val="18"/>
-                <w:szCs w:val="18"/>
-                <w:lang w:val="en-US"/>
-              </w:rPr>
-              <w:t xml:space="preserve">  IF(ST.LT.0) CALL GSTOP(GEXIT_OPABORT)</w:t>
-            </w:r>
-          </w:p>
-          <w:p>
-            <w:pPr>
-              <w:rPr>
-                <w:sz w:val="18"/>
-                <w:szCs w:val="18"/>
-              </w:rPr>
-            </w:pPr>
-            <w:r>
-              <w:rPr>
-                <w:sz w:val="18"/>
-                <w:szCs w:val="18"/>
-              </w:rPr>
-              <w:t>C</w:t>
-            </w:r>
-          </w:p>
-          <w:p>
-            <w:pPr>
-              <w:rPr>
-                <w:sz w:val="18"/>
-                <w:szCs w:val="18"/>
-                <w:lang w:val="en-US"/>
-              </w:rPr>
-            </w:pPr>
-            <w:r>
-              <w:rPr>
-                <w:sz w:val="18"/>
-                <w:szCs w:val="18"/>
-              </w:rPr>
-              <w:t xml:space="preserve">  </w:t>
-            </w:r>
-            <w:proofErr w:type="gramStart"/>
-            <w:r>
-              <w:rPr>
-                <w:sz w:val="18"/>
-                <w:szCs w:val="18"/>
-                <w:lang w:val="en-US"/>
-              </w:rPr>
-              <w:t>GOTO(</w:t>
-            </w:r>
-            <w:proofErr w:type="gramEnd"/>
-            <w:r>
-              <w:rPr>
-                <w:sz w:val="18"/>
-                <w:szCs w:val="18"/>
-                <w:lang w:val="en-US"/>
-              </w:rPr>
-              <w:t>100,200,300,400,500,600,700</w:t>
-            </w:r>
-            <w:r>
-              <w:rPr>
-                <w:bCs/>
-                <w:color w:val="000000" w:themeColor="text1"/>
-                <w:sz w:val="18"/>
-                <w:szCs w:val="18"/>
-                <w:lang w:val="en-US"/>
-              </w:rPr>
-              <w:t>,800</w:t>
-            </w:r>
-            <w:r>
-              <w:rPr>
-                <w:b/>
-                <w:color w:val="00B050"/>
-                <w:sz w:val="18"/>
-                <w:szCs w:val="18"/>
-                <w:lang w:val="en-US"/>
-              </w:rPr>
-              <w:t>,900</w:t>
-            </w:r>
-            <w:r>
-              <w:rPr>
-                <w:sz w:val="18"/>
-                <w:szCs w:val="18"/>
-                <w:lang w:val="en-US"/>
-              </w:rPr>
-              <w:t xml:space="preserve">) OPT </w:t>
-            </w:r>
-            <w:r>
-              <w:rPr>
-                <w:b/>
-                <w:color w:val="00B050"/>
-                <w:sz w:val="18"/>
-                <w:szCs w:val="18"/>
-                <w:lang w:val="en-US"/>
-              </w:rPr>
-              <w:t xml:space="preserve"> </w:t>
-            </w:r>
-          </w:p>
-          <w:p>
-            <w:pPr>
-              <w:rPr>
-                <w:sz w:val="18"/>
-                <w:szCs w:val="18"/>
-                <w:lang w:val="en-US"/>
-              </w:rPr>
-            </w:pPr>
-            <w:r>
-              <w:rPr>
-                <w:sz w:val="18"/>
-                <w:szCs w:val="18"/>
-                <w:lang w:val="en-US"/>
+          </w:p>
+          <w:p>
+            <w:pPr>
+              <w:rPr>
+                <w:sz w:val="18"/>
+                <w:szCs w:val="18"/>
+              </w:rPr>
+            </w:pPr>
+            <w:r>
+              <w:rPr>
+                <w:sz w:val="18"/>
+                <w:szCs w:val="18"/>
               </w:rPr>
               <w:t xml:space="preserve">  GOTO 10</w:t>
             </w:r>
@@ -4081,7 +3667,6 @@
               <w:rPr>
                 <w:sz w:val="18"/>
                 <w:szCs w:val="18"/>
-                <w:lang w:val="en-US"/>
               </w:rPr>
             </w:pPr>
           </w:p>
@@ -4716,79 +4301,72 @@
                 <w:szCs w:val="18"/>
                 <w:lang w:val="en-US"/>
               </w:rPr>
+              <w:t xml:space="preserve">C----+------------------------------------------------------------------ </w:t>
+            </w:r>
+          </w:p>
+          <w:p>
+            <w:pPr>
+              <w:rPr>
+                <w:sz w:val="18"/>
+                <w:szCs w:val="18"/>
+                <w:lang w:val="en-US"/>
+              </w:rPr>
+            </w:pPr>
+            <w:r>
+              <w:rPr>
+                <w:sz w:val="18"/>
+                <w:szCs w:val="18"/>
+                <w:lang w:val="en-US"/>
+              </w:rPr>
+              <w:t>(…)</w:t>
+            </w:r>
+          </w:p>
+          <w:p>
+            <w:pPr>
+              <w:rPr>
+                <w:sz w:val="18"/>
+                <w:szCs w:val="18"/>
+                <w:lang w:val="en-US"/>
+              </w:rPr>
+            </w:pPr>
+          </w:p>
+          <w:p>
+            <w:pPr>
+              <w:rPr>
+                <w:sz w:val="18"/>
+                <w:szCs w:val="18"/>
+                <w:lang w:val="en-US"/>
+              </w:rPr>
+            </w:pPr>
+            <w:r>
+              <w:rPr>
+                <w:sz w:val="18"/>
+                <w:szCs w:val="18"/>
+                <w:lang w:val="en-US"/>
+              </w:rPr>
+              <w:t>9008    FORMAT(15X,'7. Connect to EuroMilhoes',T45,1X,A3)</w:t>
+            </w:r>
+          </w:p>
+          <w:p>
+            <w:pPr>
+              <w:rPr>
+                <w:bCs/>
+                <w:color w:val="000000" w:themeColor="text1"/>
+                <w:sz w:val="18"/>
+                <w:szCs w:val="18"/>
+                <w:lang w:val="en-US"/>
+              </w:rPr>
+            </w:pPr>
+            <w:r>
+              <w:rPr>
+                <w:bCs/>
+                <w:color w:val="000000" w:themeColor="text1"/>
+                <w:sz w:val="18"/>
+                <w:szCs w:val="18"/>
+                <w:lang w:val="en-US"/>
+              </w:rPr>
               <w:t>C----+------------------------------------------------------------------</w:t>
             </w:r>
-            <w:r>
-              <w:rPr>
-                <w:b/>
-                <w:color w:val="00B050"/>
-                <w:sz w:val="18"/>
-                <w:szCs w:val="18"/>
-                <w:lang w:val="en-US"/>
-              </w:rPr>
-              <w:t xml:space="preserve"> </w:t>
-            </w:r>
-          </w:p>
-          <w:p>
-            <w:pPr>
-              <w:rPr>
-                <w:sz w:val="18"/>
-                <w:szCs w:val="18"/>
-                <w:lang w:val="en-US"/>
-              </w:rPr>
-            </w:pPr>
-            <w:r>
-              <w:rPr>
-                <w:sz w:val="18"/>
-                <w:szCs w:val="18"/>
-                <w:lang w:val="en-US"/>
-              </w:rPr>
-              <w:t>(…)</w:t>
-            </w:r>
-          </w:p>
-          <w:p>
-            <w:pPr>
-              <w:rPr>
-                <w:sz w:val="18"/>
-                <w:szCs w:val="18"/>
-                <w:lang w:val="en-US"/>
-              </w:rPr>
-            </w:pPr>
-          </w:p>
-          <w:p>
-            <w:pPr>
-              <w:rPr>
-                <w:sz w:val="18"/>
-                <w:szCs w:val="18"/>
-                <w:lang w:val="en-US"/>
-              </w:rPr>
-            </w:pPr>
-            <w:r>
-              <w:rPr>
-                <w:sz w:val="18"/>
-                <w:szCs w:val="18"/>
-                <w:lang w:val="en-US"/>
-              </w:rPr>
-              <w:t xml:space="preserve">9008    </w:t>
-            </w:r>
-            <w:proofErr w:type="gramStart"/>
-            <w:r>
-              <w:rPr>
-                <w:sz w:val="18"/>
-                <w:szCs w:val="18"/>
-                <w:lang w:val="en-US"/>
-              </w:rPr>
-              <w:t>FORMAT(</w:t>
-            </w:r>
-            <w:proofErr w:type="gramEnd"/>
-            <w:r>
-              <w:rPr>
-                <w:sz w:val="18"/>
-                <w:szCs w:val="18"/>
-                <w:lang w:val="en-US"/>
-              </w:rPr>
-              <w:t>15X,'7. Connect to EuroMilhoes',T45,1X,A3)</w:t>
-            </w:r>
           </w:p>
           <w:p>
             <w:pPr>
@@ -4808,6 +4386,27 @@
                 <w:szCs w:val="18"/>
                 <w:lang w:val="en-US"/>
               </w:rPr>
+              <w:t>C V04| Adding support for IGS</w:t>
+            </w:r>
+          </w:p>
+          <w:p>
+            <w:pPr>
+              <w:rPr>
+                <w:bCs/>
+                <w:color w:val="000000" w:themeColor="text1"/>
+                <w:sz w:val="18"/>
+                <w:szCs w:val="18"/>
+                <w:lang w:val="en-US"/>
+              </w:rPr>
+            </w:pPr>
+            <w:r>
+              <w:rPr>
+                <w:bCs/>
+                <w:color w:val="000000" w:themeColor="text1"/>
+                <w:sz w:val="18"/>
+                <w:szCs w:val="18"/>
+                <w:lang w:val="en-US"/>
+              </w:rPr>
               <w:t>C----+------------------------------------------------------------------</w:t>
             </w:r>
           </w:p>
@@ -4829,71 +4428,7 @@
                 <w:szCs w:val="18"/>
                 <w:lang w:val="en-US"/>
               </w:rPr>
-              <w:t>C V04| Adding support for IGS</w:t>
-            </w:r>
-          </w:p>
-          <w:p>
-            <w:pPr>
-              <w:rPr>
-                <w:bCs/>
-                <w:color w:val="000000" w:themeColor="text1"/>
-                <w:sz w:val="18"/>
-                <w:szCs w:val="18"/>
-                <w:lang w:val="en-US"/>
-              </w:rPr>
-            </w:pPr>
-            <w:r>
-              <w:rPr>
-                <w:bCs/>
-                <w:color w:val="000000" w:themeColor="text1"/>
-                <w:sz w:val="18"/>
-                <w:szCs w:val="18"/>
-                <w:lang w:val="en-US"/>
-              </w:rPr>
-              <w:t>C----+------------------------------------------------------------------</w:t>
-            </w:r>
-          </w:p>
-          <w:p>
-            <w:pPr>
-              <w:rPr>
-                <w:bCs/>
-                <w:color w:val="000000" w:themeColor="text1"/>
-                <w:sz w:val="18"/>
-                <w:szCs w:val="18"/>
-                <w:lang w:val="en-US"/>
-              </w:rPr>
-            </w:pPr>
-            <w:r>
-              <w:rPr>
-                <w:bCs/>
-                <w:color w:val="000000" w:themeColor="text1"/>
-                <w:sz w:val="18"/>
-                <w:szCs w:val="18"/>
-                <w:lang w:val="en-US"/>
-              </w:rPr>
-              <w:t xml:space="preserve">9009    </w:t>
-            </w:r>
-            <w:proofErr w:type="gramStart"/>
-            <w:r>
-              <w:rPr>
-                <w:bCs/>
-                <w:color w:val="000000" w:themeColor="text1"/>
-                <w:sz w:val="18"/>
-                <w:szCs w:val="18"/>
-                <w:lang w:val="en-US"/>
-              </w:rPr>
-              <w:t>FORMAT(</w:t>
-            </w:r>
-            <w:proofErr w:type="gramEnd"/>
-            <w:r>
-              <w:rPr>
-                <w:bCs/>
-                <w:color w:val="000000" w:themeColor="text1"/>
-                <w:sz w:val="18"/>
-                <w:szCs w:val="18"/>
-                <w:lang w:val="en-US"/>
-              </w:rPr>
-              <w:t>15X,'8. Connect to IGS',T45,1X,A3)</w:t>
+              <w:t>9009    FORMAT(15X,'8. Connect to IGS',T45,1X,A3)</w:t>
             </w:r>
           </w:p>
           <w:p>
@@ -5041,29 +4576,7 @@
                 <w:szCs w:val="18"/>
                 <w:lang w:val="en-US"/>
               </w:rPr>
-              <w:t xml:space="preserve">9012    </w:t>
-            </w:r>
-            <w:proofErr w:type="gramStart"/>
-            <w:r>
-              <w:rPr>
-                <w:b/>
-                <w:color w:val="00B050"/>
-                <w:sz w:val="18"/>
-                <w:szCs w:val="18"/>
-                <w:lang w:val="en-US"/>
-              </w:rPr>
-              <w:t>FORMAT(</w:t>
-            </w:r>
-            <w:proofErr w:type="gramEnd"/>
-            <w:r>
-              <w:rPr>
-                <w:b/>
-                <w:color w:val="00B050"/>
-                <w:sz w:val="18"/>
-                <w:szCs w:val="18"/>
-                <w:lang w:val="en-US"/>
-              </w:rPr>
-              <w:t>15X,'9. Connect to Olimpo',T45,1X,A3)</w:t>
+              <w:t>9012    FORMAT(15X,'9. Connect to Olimpo',T45,1X,A3)</w:t>
             </w:r>
           </w:p>
           <w:p>
@@ -5126,52 +4639,24 @@
                 <w:szCs w:val="18"/>
                 <w:lang w:val="en-US"/>
               </w:rPr>
-              <w:t>C----+------------------------------------------------------------------</w:t>
-            </w:r>
-            <w:r>
-              <w:rPr>
-                <w:b/>
-                <w:color w:val="00B050"/>
-                <w:sz w:val="18"/>
-                <w:szCs w:val="18"/>
-                <w:lang w:val="en-US"/>
-              </w:rPr>
-              <w:t xml:space="preserve"> </w:t>
-            </w:r>
-          </w:p>
-          <w:p>
-            <w:pPr>
-              <w:rPr>
-                <w:sz w:val="18"/>
-                <w:szCs w:val="18"/>
-                <w:lang w:val="en-US"/>
-              </w:rPr>
-            </w:pPr>
-            <w:r>
-              <w:rPr>
-                <w:sz w:val="18"/>
-                <w:szCs w:val="18"/>
-                <w:lang w:val="en-US"/>
-              </w:rPr>
-              <w:t xml:space="preserve">9100    </w:t>
-            </w:r>
-            <w:proofErr w:type="gramStart"/>
-            <w:r>
-              <w:rPr>
-                <w:sz w:val="18"/>
-                <w:szCs w:val="18"/>
-                <w:lang w:val="en-US"/>
-              </w:rPr>
-              <w:t>FORMAT(</w:t>
-            </w:r>
-            <w:proofErr w:type="gramEnd"/>
-            <w:r>
-              <w:rPr>
-                <w:sz w:val="18"/>
-                <w:szCs w:val="18"/>
-                <w:lang w:val="en-US"/>
-              </w:rPr>
-              <w:t>//,18X,'The system is in *** ',A4,' *** mode' //)</w:t>
+              <w:t xml:space="preserve">C----+------------------------------------------------------------------ </w:t>
+            </w:r>
+          </w:p>
+          <w:p>
+            <w:pPr>
+              <w:rPr>
+                <w:sz w:val="18"/>
+                <w:szCs w:val="18"/>
+                <w:lang w:val="en-US"/>
+              </w:rPr>
+            </w:pPr>
+            <w:r>
+              <w:rPr>
+                <w:sz w:val="18"/>
+                <w:szCs w:val="18"/>
+                <w:lang w:val="en-US"/>
+              </w:rPr>
+              <w:t>9100    FORMAT(//,18X,'The system is in *** ',A4,' *** mode' //)</w:t>
             </w:r>
           </w:p>
           <w:p>
@@ -5203,6 +4688,9 @@
     <w:p/>
     <w:p>
       <w:r>
+        <w:rPr>
+          <w:noProof/>
+        </w:rPr>
         <w:drawing>
           <wp:inline distT="0" distB="0" distL="0" distR="0" wp14:anchorId="788FA338" wp14:editId="70E587CE">
             <wp:extent cx="5400040" cy="2971800"/>
@@ -6720,7 +6208,7 @@
     <w:lsdException w:name="Table Web 2" w:semiHidden="1" w:unhideWhenUsed="1"/>
     <w:lsdException w:name="Table Web 3" w:semiHidden="1" w:unhideWhenUsed="1"/>
     <w:lsdException w:name="Balloon Text" w:semiHidden="1" w:unhideWhenUsed="1"/>
-    <w:lsdException w:name="Table Grid" w:semiHidden="1" w:uiPriority="59" w:unhideWhenUsed="1"/>
+    <w:lsdException w:name="Table Grid" w:uiPriority="59"/>
     <w:lsdException w:name="Table Theme" w:semiHidden="1" w:unhideWhenUsed="1"/>
     <w:lsdException w:name="Placeholder Text" w:semiHidden="1"/>
     <w:lsdException w:name="No Spacing" w:uiPriority="1" w:qFormat="1"/>
@@ -7412,7 +6900,7 @@
 </file>
 
 <file path=customXml/itemProps1.xml><?xml version="1.0" encoding="utf-8"?>
-<ds:datastoreItem xmlns:ds="http://schemas.openxmlformats.org/officeDocument/2006/customXml" ds:itemID="{67EA77C6-DF7A-4A10-BF7E-EEE77D8E30D6}">
+<ds:datastoreItem xmlns:ds="http://schemas.openxmlformats.org/officeDocument/2006/customXml" ds:itemID="{38CEB429-4B8D-43CA-A734-5EE029FD9739}">
   <ds:schemaRefs>
     <ds:schemaRef ds:uri="http://schemas.openxmlformats.org/officeDocument/2006/bibliography"/>
   </ds:schemaRefs>

</xml_diff>